<commit_message>
interim update to component description
</commit_message>
<xml_diff>
--- a/documents/StoryBook Component Description.docx
+++ b/documents/StoryBook Component Description.docx
@@ -19,12 +19,184 @@
       <w:pPr>
         <w:pStyle w:val="Heading1"/>
       </w:pPr>
+      <w:r>
+        <w:t>Introduction</w:t>
+      </w:r>
+    </w:p>
+    <w:p>
       <w:proofErr w:type="spellStart"/>
       <w:r>
         <w:t>StoryBook</w:t>
       </w:r>
       <w:proofErr w:type="spellEnd"/>
       <w:r>
+        <w:t xml:space="preserve"> is a writing platform for stories that can be presented in various formats. A story writer wants to develop a story in the manner which best suits the writer, the story itself, and possibly the presentation format. One of the design goals of this project will be to free the writer from:</w:t>
+      </w:r>
+    </w:p>
+    <w:p>
+      <w:pPr>
+        <w:pStyle w:val="ListParagraph"/>
+        <w:numPr>
+          <w:ilvl w:val="0"/>
+          <w:numId w:val="2"/>
+        </w:numPr>
+      </w:pPr>
+      <w:r>
+        <w:t>Having to develop the story in a purely linear fashion,</w:t>
+      </w:r>
+    </w:p>
+    <w:p>
+      <w:pPr>
+        <w:pStyle w:val="ListParagraph"/>
+        <w:numPr>
+          <w:ilvl w:val="0"/>
+          <w:numId w:val="2"/>
+        </w:numPr>
+      </w:pPr>
+      <w:r>
+        <w:t>Having an order of the development steps imposed upon them,</w:t>
+      </w:r>
+    </w:p>
+    <w:p>
+      <w:pPr>
+        <w:pStyle w:val="ListParagraph"/>
+        <w:numPr>
+          <w:ilvl w:val="0"/>
+          <w:numId w:val="2"/>
+        </w:numPr>
+      </w:pPr>
+      <w:r>
+        <w:t>Allowing only one presentation of the story on a single medium,</w:t>
+      </w:r>
+    </w:p>
+    <w:p>
+      <w:pPr>
+        <w:pStyle w:val="ListParagraph"/>
+        <w:numPr>
+          <w:ilvl w:val="0"/>
+          <w:numId w:val="2"/>
+        </w:numPr>
+      </w:pPr>
+      <w:r>
+        <w:t>Having only a single author by enabling cooperative authoring by multiple authors,</w:t>
+      </w:r>
+    </w:p>
+    <w:p>
+      <w:pPr>
+        <w:pStyle w:val="ListParagraph"/>
+        <w:numPr>
+          <w:ilvl w:val="0"/>
+          <w:numId w:val="2"/>
+        </w:numPr>
+      </w:pPr>
+      <w:r>
+        <w:t>Having to be an expert in a particular medium to develop a story for that medium.</w:t>
+      </w:r>
+    </w:p>
+    <w:p>
+      <w:proofErr w:type="spellStart"/>
+      <w:r>
+        <w:t>StoryBook</w:t>
+      </w:r>
+      <w:proofErr w:type="spellEnd"/>
+      <w:r>
+        <w:t xml:space="preserve"> aims to support the following media for the presentation of the story:</w:t>
+      </w:r>
+    </w:p>
+    <w:p>
+      <w:pPr>
+        <w:pStyle w:val="ListParagraph"/>
+        <w:numPr>
+          <w:ilvl w:val="0"/>
+          <w:numId w:val="3"/>
+        </w:numPr>
+      </w:pPr>
+      <w:r>
+        <w:t>Print, like a regular book,</w:t>
+      </w:r>
+    </w:p>
+    <w:p>
+      <w:pPr>
+        <w:pStyle w:val="ListParagraph"/>
+        <w:numPr>
+          <w:ilvl w:val="0"/>
+          <w:numId w:val="3"/>
+        </w:numPr>
+      </w:pPr>
+      <w:r>
+        <w:t>Interactive text where the user can interact with the story to determine the direction of the story,</w:t>
+      </w:r>
+    </w:p>
+    <w:p>
+      <w:pPr>
+        <w:pStyle w:val="ListParagraph"/>
+        <w:numPr>
+          <w:ilvl w:val="0"/>
+          <w:numId w:val="3"/>
+        </w:numPr>
+      </w:pPr>
+      <w:r>
+        <w:t>Graphic novels, which can also have an interactive component,</w:t>
+      </w:r>
+    </w:p>
+    <w:p>
+      <w:pPr>
+        <w:pStyle w:val="ListParagraph"/>
+        <w:numPr>
+          <w:ilvl w:val="0"/>
+          <w:numId w:val="3"/>
+        </w:numPr>
+      </w:pPr>
+      <w:r>
+        <w:t>Augmented graphic novels which can have a combination of 2D graphics and 3D scenes and allow for user interaction,</w:t>
+      </w:r>
+    </w:p>
+    <w:p>
+      <w:pPr>
+        <w:pStyle w:val="ListParagraph"/>
+        <w:numPr>
+          <w:ilvl w:val="0"/>
+          <w:numId w:val="3"/>
+        </w:numPr>
+      </w:pPr>
+      <w:r>
+        <w:t>Interactive movies which show video clips to represent each scene and can allow user interaction,</w:t>
+      </w:r>
+    </w:p>
+    <w:p>
+      <w:pPr>
+        <w:pStyle w:val="ListParagraph"/>
+        <w:numPr>
+          <w:ilvl w:val="0"/>
+          <w:numId w:val="3"/>
+        </w:numPr>
+      </w:pPr>
+      <w:r>
+        <w:t>Video games which allow user interaction to determine the next scene to be presented to the player,</w:t>
+      </w:r>
+    </w:p>
+    <w:p>
+      <w:pPr>
+        <w:pStyle w:val="ListParagraph"/>
+        <w:numPr>
+          <w:ilvl w:val="0"/>
+          <w:numId w:val="3"/>
+        </w:numPr>
+      </w:pPr>
+      <w:r>
+        <w:t>Mixed media presentations which combine some or all of the above.</w:t>
+      </w:r>
+    </w:p>
+    <w:p>
+      <w:pPr>
+        <w:pStyle w:val="Heading1"/>
+      </w:pPr>
+      <w:proofErr w:type="spellStart"/>
+      <w:r>
+        <w:t>StoryBook</w:t>
+      </w:r>
+      <w:proofErr w:type="spellEnd"/>
+      <w:r>
         <w:t xml:space="preserve"> Components</w:t>
       </w:r>
     </w:p>
@@ -61,11 +233,19 @@
         </w:numPr>
       </w:pPr>
       <w:r>
-        <w:t xml:space="preserve">Layout – This determines the layout of the 2D frames. They can be arranged several to a page like you would see in a graphic novel. They can be displayed once at a time so that each of </w:t>
+        <w:t>Layout – This determines the layout of the 2D frames. They can be arranged several to a page like you would see in a graphic novel. They can be displayed once at a time so that each of the</w:t>
+      </w:r>
+      <w:r>
+        <w:t xml:space="preserve"> </w:t>
       </w:r>
       <w:proofErr w:type="gramStart"/>
       <w:r>
-        <w:t>the occupies</w:t>
+        <w:t xml:space="preserve">frames </w:t>
+      </w:r>
+      <w:bookmarkStart w:id="0" w:name="_GoBack"/>
+      <w:bookmarkEnd w:id="0"/>
+      <w:r>
+        <w:t xml:space="preserve"> occupies</w:t>
       </w:r>
       <w:proofErr w:type="gramEnd"/>
       <w:r>
@@ -84,6 +264,7 @@
         </w:numPr>
       </w:pPr>
       <w:r>
+        <w:lastRenderedPageBreak/>
         <w:t>GUI – this describes a graphical user interface that will overlay the display of the story in the viewport. The GUI will be able to perform actions which will affect the state of the game. One of the windows can be defined to contain the display of the scenes. If no window is specified to contain the scenes, they will be displayed on the root window of the viewport.</w:t>
       </w:r>
     </w:p>
@@ -169,8 +350,6 @@
       <w:r>
         <w:t xml:space="preserve"> – the time in fractional seconds since the reader started reading the story.</w:t>
       </w:r>
-      <w:bookmarkStart w:id="0" w:name="_GoBack"/>
-      <w:bookmarkEnd w:id="0"/>
     </w:p>
     <w:p>
       <w:pPr>
@@ -181,14 +360,128 @@
         </w:numPr>
       </w:pPr>
       <w:r>
-        <w:t xml:space="preserve">Roles – Roles describe the various characters which will be in the game. Roles can be played by various real characters and a real character can be substituted for a role. You can develop a role before you have thought out the details of the character which will play the role. You can develop your story using roles and later substitute real characters </w:t>
-      </w:r>
+        <w:t>Roles – Roles describe the various characters which will be in the game. Roles can be played by various real characters and a real character can be substituted for a role. You can develop a role before you have thought out the details of the character which will play the role. You can develop your story using roles and later substitute real characters for the roles.</w:t>
+      </w:r>
+      <w:r>
+        <w:t xml:space="preserve"> In fact, you can assign characters to roles while the game is being played. For example, in a murder mystery, the name of the murderer might be determined by how the game is played. As a result, one of the characters can be assigned to the role of the murderer once the identity of the murderer has been determined.</w:t>
+      </w:r>
+    </w:p>
+    <w:p>
+      <w:pPr>
+        <w:pStyle w:val="ListParagraph"/>
+        <w:numPr>
+          <w:ilvl w:val="2"/>
+          <w:numId w:val="1"/>
+        </w:numPr>
+      </w:pPr>
+      <w:r>
+        <w:t>Scenes – a list of scenes where this role is played</w:t>
+      </w:r>
+    </w:p>
+    <w:p>
+      <w:pPr>
+        <w:pStyle w:val="ListParagraph"/>
+        <w:numPr>
+          <w:ilvl w:val="2"/>
+          <w:numId w:val="1"/>
+        </w:numPr>
+      </w:pPr>
+      <w:r>
+        <w:t>Characters – a list of characters playing this role</w:t>
+      </w:r>
+    </w:p>
+    <w:p>
+      <w:pPr>
+        <w:pStyle w:val="ListParagraph"/>
+        <w:numPr>
+          <w:ilvl w:val="1"/>
+          <w:numId w:val="1"/>
+        </w:numPr>
+      </w:pPr>
+      <w:r>
+        <w:t>Characters – These are the real characters in the game. They can be humans, aliens, robots or similar beings.</w:t>
+      </w:r>
+      <w:r>
+        <w:t xml:space="preserve"> Characters have a mixture of fixed and variable attributes. The attributes of the characters are shown below:</w:t>
+      </w:r>
+    </w:p>
+    <w:p>
+      <w:pPr>
+        <w:pStyle w:val="ListParagraph"/>
+        <w:numPr>
+          <w:ilvl w:val="2"/>
+          <w:numId w:val="1"/>
+        </w:numPr>
+      </w:pPr>
+      <w:r>
+        <w:t>Description – a textual description of the character</w:t>
+      </w:r>
+    </w:p>
+    <w:p>
+      <w:pPr>
+        <w:pStyle w:val="ListParagraph"/>
+        <w:numPr>
+          <w:ilvl w:val="2"/>
+          <w:numId w:val="1"/>
+        </w:numPr>
+      </w:pPr>
+      <w:r>
+        <w:t xml:space="preserve">Image – </w:t>
+      </w:r>
+      <w:r>
+        <w:t>z</w:t>
+      </w:r>
+      <w:r>
+        <w:t>ero or more 2-D images of the character which can be used in various scenes</w:t>
+      </w:r>
+    </w:p>
+    <w:p>
+      <w:pPr>
+        <w:pStyle w:val="ListParagraph"/>
+        <w:numPr>
+          <w:ilvl w:val="2"/>
+          <w:numId w:val="1"/>
+        </w:numPr>
+      </w:pPr>
+      <w:r>
+        <w:t xml:space="preserve">Model – zero or more 3D models of the character which can be used in various scenes </w:t>
+      </w:r>
+    </w:p>
+    <w:p>
+      <w:pPr>
+        <w:pStyle w:val="ListParagraph"/>
+        <w:numPr>
+          <w:ilvl w:val="2"/>
+          <w:numId w:val="1"/>
+        </w:numPr>
+      </w:pPr>
+      <w:r>
+        <w:t>Relationships – zero or more relationships this character has with other characters</w:t>
+      </w:r>
+    </w:p>
+    <w:p>
+      <w:pPr>
+        <w:pStyle w:val="ListParagraph"/>
+        <w:numPr>
+          <w:ilvl w:val="2"/>
+          <w:numId w:val="1"/>
+        </w:numPr>
+      </w:pPr>
+      <w:r>
+        <w:t>Scenes – a list of scenes in which the character appears</w:t>
+      </w:r>
+    </w:p>
+    <w:p>
+      <w:pPr>
+        <w:pStyle w:val="ListParagraph"/>
+        <w:numPr>
+          <w:ilvl w:val="2"/>
+          <w:numId w:val="1"/>
+        </w:numPr>
+      </w:pPr>
       <w:r>
         <w:lastRenderedPageBreak/>
-        <w:t>for the roles.</w:t>
-      </w:r>
-      <w:r>
-        <w:t xml:space="preserve"> In fact, you can assign characters to roles while the game is being played. For example, in a murder mystery, the name of the murderer might be determined by how the game is played. As a result, one of the characters can be assigned to the role of the murderer once the identity of the murderer has been determined.</w:t>
+        <w:t>Roles – a list of roles played by this character</w:t>
       </w:r>
     </w:p>
     <w:p>
@@ -200,7 +493,19 @@
         </w:numPr>
       </w:pPr>
       <w:r>
-        <w:t>Scenes – a list of scenes where this role is played</w:t>
+        <w:t>Variable Attributes – these are a list of attributes which can be defined by the writer. It might be a list of desires, strengths, etc. Once the attribute is defined for one character in a scene, it will appear in the list of attributes for all characters in the scene.</w:t>
+      </w:r>
+    </w:p>
+    <w:p>
+      <w:pPr>
+        <w:pStyle w:val="ListParagraph"/>
+        <w:numPr>
+          <w:ilvl w:val="1"/>
+          <w:numId w:val="1"/>
+        </w:numPr>
+      </w:pPr>
+      <w:r>
+        <w:t>Relationships – a relationship is used to describe the relationship between roles or characters. It could represent a familial relationship like daughter or an emotional relationship like love or a contractual relationship like employee. No relationships are pre-defined and the writer can define any relationships required for the story.</w:t>
       </w:r>
     </w:p>
     <w:p>
@@ -212,7 +517,7 @@
         </w:numPr>
       </w:pPr>
       <w:r>
-        <w:t>Characters – a list of characters playing this role</w:t>
+        <w:t>List of relationships – this contains a list of the relationships defined and can show the roles or characters to which the relationships apply.</w:t>
       </w:r>
     </w:p>
     <w:p>
@@ -224,100 +529,7 @@
         </w:numPr>
       </w:pPr>
       <w:r>
-        <w:t>Characters – These are the real characters in the game. They can be humans, aliens, robots or similar beings.</w:t>
-      </w:r>
-      <w:r>
-        <w:t xml:space="preserve"> Characters have a mixture of fixed and variable attributes. The attributes of the characters are shown below:</w:t>
-      </w:r>
-    </w:p>
-    <w:p>
-      <w:pPr>
-        <w:pStyle w:val="ListParagraph"/>
-        <w:numPr>
-          <w:ilvl w:val="2"/>
-          <w:numId w:val="1"/>
-        </w:numPr>
-      </w:pPr>
-      <w:r>
-        <w:t>Description – a textual description of the character</w:t>
-      </w:r>
-    </w:p>
-    <w:p>
-      <w:pPr>
-        <w:pStyle w:val="ListParagraph"/>
-        <w:numPr>
-          <w:ilvl w:val="2"/>
-          <w:numId w:val="1"/>
-        </w:numPr>
-      </w:pPr>
-      <w:r>
-        <w:t xml:space="preserve">Image – </w:t>
-      </w:r>
-      <w:r>
-        <w:t>z</w:t>
-      </w:r>
-      <w:r>
-        <w:t>ero or more 2-D images of the character which can be used in various scenes</w:t>
-      </w:r>
-    </w:p>
-    <w:p>
-      <w:pPr>
-        <w:pStyle w:val="ListParagraph"/>
-        <w:numPr>
-          <w:ilvl w:val="2"/>
-          <w:numId w:val="1"/>
-        </w:numPr>
-      </w:pPr>
-      <w:r>
-        <w:t xml:space="preserve">Model – zero or more 3D models of the character which can be used in various scenes </w:t>
-      </w:r>
-    </w:p>
-    <w:p>
-      <w:pPr>
-        <w:pStyle w:val="ListParagraph"/>
-        <w:numPr>
-          <w:ilvl w:val="2"/>
-          <w:numId w:val="1"/>
-        </w:numPr>
-      </w:pPr>
-      <w:r>
-        <w:t>Relationships – zero or more relationships this character has with other characters</w:t>
-      </w:r>
-    </w:p>
-    <w:p>
-      <w:pPr>
-        <w:pStyle w:val="ListParagraph"/>
-        <w:numPr>
-          <w:ilvl w:val="2"/>
-          <w:numId w:val="1"/>
-        </w:numPr>
-      </w:pPr>
-      <w:r>
-        <w:t>Scenes – a list of scenes in which the character appears</w:t>
-      </w:r>
-    </w:p>
-    <w:p>
-      <w:pPr>
-        <w:pStyle w:val="ListParagraph"/>
-        <w:numPr>
-          <w:ilvl w:val="2"/>
-          <w:numId w:val="1"/>
-        </w:numPr>
-      </w:pPr>
-      <w:r>
-        <w:t>Roles – a list of roles played by this character</w:t>
-      </w:r>
-    </w:p>
-    <w:p>
-      <w:pPr>
-        <w:pStyle w:val="ListParagraph"/>
-        <w:numPr>
-          <w:ilvl w:val="2"/>
-          <w:numId w:val="1"/>
-        </w:numPr>
-      </w:pPr>
-      <w:r>
-        <w:t>Variable Attributes – these are a list of attributes which can be defined by the writer. It might be a list of desires, strengths, etc. Once the attribute is defined for one character in a scene, it will appear in the list of attributes for all characters in the scene.</w:t>
+        <w:t>Summary – This is a textual summary of the story. It is written in a linear fashion and portions of the story can be linked to one or more scenes where that part of the story plays out. In addition, roles and characters named in the story are automatically linked to the definition of those roles and characters.</w:t>
       </w:r>
     </w:p>
     <w:p>
@@ -329,19 +541,19 @@
         </w:numPr>
       </w:pPr>
       <w:r>
-        <w:t>Relationships – a relationship is used to describe the relationship between roles or characters. It could represent a familial relationship like daughter or an emotional relationship like love or a contractual relationship like employee. No relationships are pre-defined and the writer can define any relationships required for the story.</w:t>
-      </w:r>
-    </w:p>
-    <w:p>
-      <w:pPr>
-        <w:pStyle w:val="ListParagraph"/>
-        <w:numPr>
-          <w:ilvl w:val="2"/>
-          <w:numId w:val="1"/>
-        </w:numPr>
-      </w:pPr>
-      <w:r>
-        <w:t>List of relationships – this contains a list of the relationships defined and can show the roles or characters to which the relationships apply.</w:t>
+        <w:t>Timeline – this is a high-level view of the most important events in the story.  Each of these events is linked to the point in the summary that provides the textual description of this part of the story. It is also linked to the scene</w:t>
+      </w:r>
+      <w:r>
+        <w:t xml:space="preserve"> </w:t>
+      </w:r>
+      <w:r>
+        <w:t xml:space="preserve">(if applicable) that will visualize this point on the timeline. This is a graph that will allow the parts of the story to be laid out one after another, in a sequence. </w:t>
+      </w:r>
+      <w:r>
+        <w:t xml:space="preserve">This sequence might not correspond to the linear flow of the flow of the story, allowing for flashbacks in the presentation, cut scenes as the technique of showing the ending before the rest of the story. The goal is to allow the author to write the summary in pure linear time and allow time to be re-arranged in the timeline. Branches in the timeline can also be created to show the alternate story lines which can be created based on actions taken by the reader. It will be possible to create new nodes in the story line and join them to sections of the summary and scenes. You can join a node to the summary and scene when it is created, or you can do it at a later time. This will allow you to use the timeline as an outlining tool to get the steps in the story down and then fill in the details of the summary and scene at a later point.  There could be multiple timelines, each of which allows for a different presentation of the same story. </w:t>
+      </w:r>
+      <w:r>
+        <w:t>When the story starts, there will be some way to select which version of the timeline will be followed.</w:t>
       </w:r>
     </w:p>
     <w:p>
@@ -353,27 +565,19 @@
         </w:numPr>
       </w:pPr>
       <w:r>
-        <w:t>Summary – This is a textual summary of the story. It is written in a linear fashion and portions of the story can be linked to one or more scenes where that part of the story plays out. In addition, roles and characters named in the story are automatically linked to the definition of those roles and characters.</w:t>
-      </w:r>
-    </w:p>
-    <w:p>
-      <w:pPr>
-        <w:pStyle w:val="ListParagraph"/>
-        <w:numPr>
-          <w:ilvl w:val="1"/>
-          <w:numId w:val="1"/>
-        </w:numPr>
-      </w:pPr>
-      <w:r>
-        <w:t xml:space="preserve">Scenes </w:t>
-      </w:r>
-      <w:proofErr w:type="gramStart"/>
-      <w:r>
-        <w:t>--  this</w:t>
-      </w:r>
-      <w:proofErr w:type="gramEnd"/>
-      <w:r>
-        <w:t xml:space="preserve"> is a list of scenes in the story. Scenes can be either 2D scenes, 3D scenes or a mixture of the two.</w:t>
+        <w:t>Scenes</w:t>
+      </w:r>
+      <w:r>
+        <w:t xml:space="preserve"> </w:t>
+      </w:r>
+      <w:r>
+        <w:t>–</w:t>
+      </w:r>
+      <w:r>
+        <w:t xml:space="preserve"> </w:t>
+      </w:r>
+      <w:r>
+        <w:t>this is a list of scenes in the story. Scenes can be either 2D scenes, 3D scenes or a mixture of the two.</w:t>
       </w:r>
       <w:r>
         <w:t xml:space="preserve"> Scenes can simply flow onto the next scene or can contain decision points whereby the reader can interact with the scene to determine the direction the story takes from that point forward. </w:t>
@@ -458,6 +662,9 @@
       <w:r>
         <w:t xml:space="preserve"> frame. 3D frames can have the name of a 3D scene in the host graphics system which will be displayed. If a 3D frame is used, then a 2D graphic to represent that 3D scene in the 2D world can also be used. </w:t>
       </w:r>
+      <w:r>
+        <w:t xml:space="preserve"> A graphic can also be a reference to a video clip for the scene. It will have a size the video clip can be presented.</w:t>
+      </w:r>
     </w:p>
     <w:p>
       <w:pPr>
@@ -718,6 +925,7 @@
         </w:numPr>
       </w:pPr>
       <w:r>
+        <w:lastRenderedPageBreak/>
         <w:t>Each sentence will have the following attributes</w:t>
       </w:r>
     </w:p>
@@ -730,7 +938,6 @@
         </w:numPr>
       </w:pPr>
       <w:r>
-        <w:lastRenderedPageBreak/>
         <w:t>The role, character or object which says it or a random selection or a choice based on the setting of a variable.</w:t>
       </w:r>
     </w:p>
@@ -1220,8 +1427,240 @@
       </w:rPr>
     </w:lvl>
   </w:abstractNum>
+  <w:abstractNum w:abstractNumId="1">
+    <w:nsid w:val="325B0E07"/>
+    <w:multiLevelType w:val="hybridMultilevel"/>
+    <w:tmpl w:val="AD4E15A8"/>
+    <w:lvl w:ilvl="0" w:tplc="04090001">
+      <w:start w:val="1"/>
+      <w:numFmt w:val="bullet"/>
+      <w:lvlText w:val=""/>
+      <w:lvlJc w:val="left"/>
+      <w:pPr>
+        <w:ind w:left="720" w:hanging="360"/>
+      </w:pPr>
+      <w:rPr>
+        <w:rFonts w:ascii="Symbol" w:hAnsi="Symbol" w:hint="default"/>
+      </w:rPr>
+    </w:lvl>
+    <w:lvl w:ilvl="1" w:tplc="04090003" w:tentative="1">
+      <w:start w:val="1"/>
+      <w:numFmt w:val="bullet"/>
+      <w:lvlText w:val="o"/>
+      <w:lvlJc w:val="left"/>
+      <w:pPr>
+        <w:ind w:left="1440" w:hanging="360"/>
+      </w:pPr>
+      <w:rPr>
+        <w:rFonts w:ascii="Courier New" w:hAnsi="Courier New" w:cs="Courier New" w:hint="default"/>
+      </w:rPr>
+    </w:lvl>
+    <w:lvl w:ilvl="2" w:tplc="04090005" w:tentative="1">
+      <w:start w:val="1"/>
+      <w:numFmt w:val="bullet"/>
+      <w:lvlText w:val=""/>
+      <w:lvlJc w:val="left"/>
+      <w:pPr>
+        <w:ind w:left="2160" w:hanging="360"/>
+      </w:pPr>
+      <w:rPr>
+        <w:rFonts w:ascii="Wingdings" w:hAnsi="Wingdings" w:hint="default"/>
+      </w:rPr>
+    </w:lvl>
+    <w:lvl w:ilvl="3" w:tplc="04090001" w:tentative="1">
+      <w:start w:val="1"/>
+      <w:numFmt w:val="bullet"/>
+      <w:lvlText w:val=""/>
+      <w:lvlJc w:val="left"/>
+      <w:pPr>
+        <w:ind w:left="2880" w:hanging="360"/>
+      </w:pPr>
+      <w:rPr>
+        <w:rFonts w:ascii="Symbol" w:hAnsi="Symbol" w:hint="default"/>
+      </w:rPr>
+    </w:lvl>
+    <w:lvl w:ilvl="4" w:tplc="04090003" w:tentative="1">
+      <w:start w:val="1"/>
+      <w:numFmt w:val="bullet"/>
+      <w:lvlText w:val="o"/>
+      <w:lvlJc w:val="left"/>
+      <w:pPr>
+        <w:ind w:left="3600" w:hanging="360"/>
+      </w:pPr>
+      <w:rPr>
+        <w:rFonts w:ascii="Courier New" w:hAnsi="Courier New" w:cs="Courier New" w:hint="default"/>
+      </w:rPr>
+    </w:lvl>
+    <w:lvl w:ilvl="5" w:tplc="04090005" w:tentative="1">
+      <w:start w:val="1"/>
+      <w:numFmt w:val="bullet"/>
+      <w:lvlText w:val=""/>
+      <w:lvlJc w:val="left"/>
+      <w:pPr>
+        <w:ind w:left="4320" w:hanging="360"/>
+      </w:pPr>
+      <w:rPr>
+        <w:rFonts w:ascii="Wingdings" w:hAnsi="Wingdings" w:hint="default"/>
+      </w:rPr>
+    </w:lvl>
+    <w:lvl w:ilvl="6" w:tplc="04090001" w:tentative="1">
+      <w:start w:val="1"/>
+      <w:numFmt w:val="bullet"/>
+      <w:lvlText w:val=""/>
+      <w:lvlJc w:val="left"/>
+      <w:pPr>
+        <w:ind w:left="5040" w:hanging="360"/>
+      </w:pPr>
+      <w:rPr>
+        <w:rFonts w:ascii="Symbol" w:hAnsi="Symbol" w:hint="default"/>
+      </w:rPr>
+    </w:lvl>
+    <w:lvl w:ilvl="7" w:tplc="04090003" w:tentative="1">
+      <w:start w:val="1"/>
+      <w:numFmt w:val="bullet"/>
+      <w:lvlText w:val="o"/>
+      <w:lvlJc w:val="left"/>
+      <w:pPr>
+        <w:ind w:left="5760" w:hanging="360"/>
+      </w:pPr>
+      <w:rPr>
+        <w:rFonts w:ascii="Courier New" w:hAnsi="Courier New" w:cs="Courier New" w:hint="default"/>
+      </w:rPr>
+    </w:lvl>
+    <w:lvl w:ilvl="8" w:tplc="04090005" w:tentative="1">
+      <w:start w:val="1"/>
+      <w:numFmt w:val="bullet"/>
+      <w:lvlText w:val=""/>
+      <w:lvlJc w:val="left"/>
+      <w:pPr>
+        <w:ind w:left="6480" w:hanging="360"/>
+      </w:pPr>
+      <w:rPr>
+        <w:rFonts w:ascii="Wingdings" w:hAnsi="Wingdings" w:hint="default"/>
+      </w:rPr>
+    </w:lvl>
+  </w:abstractNum>
+  <w:abstractNum w:abstractNumId="2">
+    <w:nsid w:val="5E0F36C6"/>
+    <w:multiLevelType w:val="hybridMultilevel"/>
+    <w:tmpl w:val="09F2F44A"/>
+    <w:lvl w:ilvl="0" w:tplc="04090001">
+      <w:start w:val="1"/>
+      <w:numFmt w:val="bullet"/>
+      <w:lvlText w:val=""/>
+      <w:lvlJc w:val="left"/>
+      <w:pPr>
+        <w:ind w:left="720" w:hanging="360"/>
+      </w:pPr>
+      <w:rPr>
+        <w:rFonts w:ascii="Symbol" w:hAnsi="Symbol" w:hint="default"/>
+      </w:rPr>
+    </w:lvl>
+    <w:lvl w:ilvl="1" w:tplc="04090003" w:tentative="1">
+      <w:start w:val="1"/>
+      <w:numFmt w:val="bullet"/>
+      <w:lvlText w:val="o"/>
+      <w:lvlJc w:val="left"/>
+      <w:pPr>
+        <w:ind w:left="1440" w:hanging="360"/>
+      </w:pPr>
+      <w:rPr>
+        <w:rFonts w:ascii="Courier New" w:hAnsi="Courier New" w:cs="Courier New" w:hint="default"/>
+      </w:rPr>
+    </w:lvl>
+    <w:lvl w:ilvl="2" w:tplc="04090005" w:tentative="1">
+      <w:start w:val="1"/>
+      <w:numFmt w:val="bullet"/>
+      <w:lvlText w:val=""/>
+      <w:lvlJc w:val="left"/>
+      <w:pPr>
+        <w:ind w:left="2160" w:hanging="360"/>
+      </w:pPr>
+      <w:rPr>
+        <w:rFonts w:ascii="Wingdings" w:hAnsi="Wingdings" w:hint="default"/>
+      </w:rPr>
+    </w:lvl>
+    <w:lvl w:ilvl="3" w:tplc="04090001" w:tentative="1">
+      <w:start w:val="1"/>
+      <w:numFmt w:val="bullet"/>
+      <w:lvlText w:val=""/>
+      <w:lvlJc w:val="left"/>
+      <w:pPr>
+        <w:ind w:left="2880" w:hanging="360"/>
+      </w:pPr>
+      <w:rPr>
+        <w:rFonts w:ascii="Symbol" w:hAnsi="Symbol" w:hint="default"/>
+      </w:rPr>
+    </w:lvl>
+    <w:lvl w:ilvl="4" w:tplc="04090003" w:tentative="1">
+      <w:start w:val="1"/>
+      <w:numFmt w:val="bullet"/>
+      <w:lvlText w:val="o"/>
+      <w:lvlJc w:val="left"/>
+      <w:pPr>
+        <w:ind w:left="3600" w:hanging="360"/>
+      </w:pPr>
+      <w:rPr>
+        <w:rFonts w:ascii="Courier New" w:hAnsi="Courier New" w:cs="Courier New" w:hint="default"/>
+      </w:rPr>
+    </w:lvl>
+    <w:lvl w:ilvl="5" w:tplc="04090005" w:tentative="1">
+      <w:start w:val="1"/>
+      <w:numFmt w:val="bullet"/>
+      <w:lvlText w:val=""/>
+      <w:lvlJc w:val="left"/>
+      <w:pPr>
+        <w:ind w:left="4320" w:hanging="360"/>
+      </w:pPr>
+      <w:rPr>
+        <w:rFonts w:ascii="Wingdings" w:hAnsi="Wingdings" w:hint="default"/>
+      </w:rPr>
+    </w:lvl>
+    <w:lvl w:ilvl="6" w:tplc="04090001" w:tentative="1">
+      <w:start w:val="1"/>
+      <w:numFmt w:val="bullet"/>
+      <w:lvlText w:val=""/>
+      <w:lvlJc w:val="left"/>
+      <w:pPr>
+        <w:ind w:left="5040" w:hanging="360"/>
+      </w:pPr>
+      <w:rPr>
+        <w:rFonts w:ascii="Symbol" w:hAnsi="Symbol" w:hint="default"/>
+      </w:rPr>
+    </w:lvl>
+    <w:lvl w:ilvl="7" w:tplc="04090003" w:tentative="1">
+      <w:start w:val="1"/>
+      <w:numFmt w:val="bullet"/>
+      <w:lvlText w:val="o"/>
+      <w:lvlJc w:val="left"/>
+      <w:pPr>
+        <w:ind w:left="5760" w:hanging="360"/>
+      </w:pPr>
+      <w:rPr>
+        <w:rFonts w:ascii="Courier New" w:hAnsi="Courier New" w:cs="Courier New" w:hint="default"/>
+      </w:rPr>
+    </w:lvl>
+    <w:lvl w:ilvl="8" w:tplc="04090005" w:tentative="1">
+      <w:start w:val="1"/>
+      <w:numFmt w:val="bullet"/>
+      <w:lvlText w:val=""/>
+      <w:lvlJc w:val="left"/>
+      <w:pPr>
+        <w:ind w:left="6480" w:hanging="360"/>
+      </w:pPr>
+      <w:rPr>
+        <w:rFonts w:ascii="Wingdings" w:hAnsi="Wingdings" w:hint="default"/>
+      </w:rPr>
+    </w:lvl>
+  </w:abstractNum>
   <w:num w:numId="1">
     <w:abstractNumId w:val="0"/>
+  </w:num>
+  <w:num w:numId="2">
+    <w:abstractNumId w:val="2"/>
+  </w:num>
+  <w:num w:numId="3">
+    <w:abstractNumId w:val="1"/>
   </w:num>
 </w:numbering>
 </file>

</xml_diff>